<commit_message>
Actualizacion- Caso de Uso Gestionar Examen
Se eliminaron el documento Caso de Uso 2, y el Estimacion de Caso de uso, se agrego el documento Caso de Uso "Gestionar Examen"
</commit_message>
<xml_diff>
--- a/Casos de Uso/Modelo de Casos de Uso.docx
+++ b/Casos de Uso/Modelo de Casos de Uso.docx
@@ -1236,7 +1236,21 @@
         <w:rPr>
           <w:lang w:val="es-ES"/>
         </w:rPr>
-        <w:t>Para actualizar los campos en Microsoft Word (los cuales se muestran sobre un fondo gris cuando se selecciona], ir a Archivo &gt; Propiedades &gt; Resumen y reemplazar los campos “Asunto” con el Nombre del Proyecto  y “Autor” con el nombre del autor de este documento después ir a Personalizar y actualizar el valor “Numero de Documento” en la lista de propiedades del mismo dialogo, por el nuevo número de versión. Posteriormente cerrar el dialogo actualizar el documento seleccionando en el menú Editar &gt; Seleccionar todo o Ctrl–E y presionar F9, o simplemente dar un clic sobre el campo y presionar F9. Esto debe repetirse también en el índice, encabezado y  pie de página, en todas sus secciones.]</w:t>
+        <w:t xml:space="preserve">Para actualizar los campos en Microsoft Word (los cuales se muestran sobre un fondo gris cuando se selecciona], ir a Archivo &gt; Propiedades &gt; Resumen y reemplazar los campos “Asunto” con el Nombre del Proyecto  y “Autor” con el nombre del autor de este documento después ir a Personalizar y actualizar el valor “Numero de Documento” en la lista de propiedades del mismo dialogo, por el nuevo número de versión. Posteriormente cerrar el dialogo actualizar el documento seleccionando en el menú Editar &gt; Seleccionar todo o </w:t>
+      </w:r>
+      <w:proofErr w:type="spellStart"/>
+      <w:r>
+        <w:rPr>
+          <w:lang w:val="es-ES"/>
+        </w:rPr>
+        <w:t>Ctrl</w:t>
+      </w:r>
+      <w:proofErr w:type="spellEnd"/>
+      <w:r>
+        <w:rPr>
+          <w:lang w:val="es-ES"/>
+        </w:rPr>
+        <w:t>–E y presionar F9, o simplemente dar un clic sobre el campo y presionar F9. Esto debe repetirse también en el índice, encabezado y  pie de página, en todas sus secciones.]</w:t>
       </w:r>
     </w:p>
     <w:p>
@@ -2625,7 +2639,7 @@
         <w:t>Eliminar las mesas de Examen</w:t>
       </w:r>
       <w:r>
-        <w:t xml:space="preserve"> solo en el caso de que no se encuentre ningún alumno inscripto </w:t>
+        <w:t xml:space="preserve"> </w:t>
       </w:r>
     </w:p>
     <w:p>
@@ -2736,7 +2750,16 @@
         </w:rPr>
       </w:pPr>
       <w:r>
-        <w:t>Realizar búsquedas de acuerdo a la fecha, carrera, materia, docente</w:t>
+        <w:t>Realizar búsquedas de acuerdo a la</w:t>
+      </w:r>
+      <w:r>
+        <w:t xml:space="preserve"> </w:t>
+      </w:r>
+      <w:r>
+        <w:t>carrera, materia, docente</w:t>
+      </w:r>
+      <w:r>
+        <w:t>, tipo de mesa de Examen</w:t>
       </w:r>
     </w:p>
     <w:p>
@@ -2745,30 +2768,6 @@
       </w:pPr>
       <w:r>
         <w:t>Generar un listado de las mesas de examen en PDF .</w:t>
-      </w:r>
-    </w:p>
-    <w:p>
-      <w:pPr>
-        <w:pStyle w:val="PSI-Ttulo3"/>
-      </w:pPr>
-      <w:r>
-        <w:t>Mostrar información de los exámenes a los alumnos de acuerdo a la carrera elegida.</w:t>
-      </w:r>
-    </w:p>
-    <w:p>
-      <w:pPr>
-        <w:pStyle w:val="PSI-Ttulo3"/>
-      </w:pPr>
-      <w:r>
-        <w:t>Permitir elegir a los alumnos una carrera para la visualización de los exámenes de esa carrera.</w:t>
-      </w:r>
-    </w:p>
-    <w:p>
-      <w:pPr>
-        <w:pStyle w:val="PSI-Ttulo3"/>
-      </w:pPr>
-      <w:r>
-        <w:t>visualizar los finales cargados de la carrera a la que se halla ingresado.</w:t>
       </w:r>
     </w:p>
     <w:p>
@@ -2827,6 +2826,8 @@
           <w:sz w:val="24"/>
         </w:rPr>
       </w:pPr>
+      <w:bookmarkStart w:id="7" w:name="_GoBack"/>
+      <w:bookmarkEnd w:id="7"/>
     </w:p>
     <w:p>
       <w:pPr>
@@ -2847,8 +2848,7 @@
           <w:color w:val="000000" w:themeColor="text1"/>
           <w:sz w:val="24"/>
         </w:rPr>
-        <w:lastRenderedPageBreak/>
-        <w:t xml:space="preserve">El sistema debe generar una advertencia en el caso de que el presidente asignado no tenga el </w:t>
+        <w:t>El sistema debe generar una advertencia en el caso de que el presidente asignado no tenga el cargo</w:t>
       </w:r>
       <w:r>
         <w:rPr>
@@ -2857,7 +2857,7 @@
           <w:color w:val="000000" w:themeColor="text1"/>
           <w:sz w:val="24"/>
         </w:rPr>
-        <w:t xml:space="preserve">cargo </w:t>
+        <w:t xml:space="preserve"> </w:t>
       </w:r>
       <w:r>
         <w:rPr>
@@ -2920,20 +2920,21 @@
           <w:lang w:val="es-ES"/>
         </w:rPr>
       </w:pPr>
-      <w:bookmarkStart w:id="7" w:name="_Toc228266920"/>
-      <w:bookmarkStart w:id="8" w:name="_Toc234682912"/>
-      <w:bookmarkStart w:id="9" w:name="_Toc258856755"/>
+      <w:bookmarkStart w:id="8" w:name="_Toc228266920"/>
+      <w:bookmarkStart w:id="9" w:name="_Toc234682912"/>
+      <w:bookmarkStart w:id="10" w:name="_Toc258856755"/>
       <w:r>
         <w:rPr>
           <w:rFonts w:ascii="Baskerville Old Face" w:hAnsi="Baskerville Old Face"/>
           <w:color w:val="FFC000" w:themeColor="accent4"/>
           <w:lang w:val="es-ES"/>
         </w:rPr>
+        <w:lastRenderedPageBreak/>
         <w:t>Requerimientos no Funcionales</w:t>
       </w:r>
-      <w:bookmarkEnd w:id="7"/>
       <w:bookmarkEnd w:id="8"/>
       <w:bookmarkEnd w:id="9"/>
+      <w:bookmarkEnd w:id="10"/>
     </w:p>
     <w:p>
       <w:pPr>
@@ -3165,8 +3166,6 @@
         </w:rPr>
         <w:t>Administración</w:t>
       </w:r>
-      <w:bookmarkStart w:id="10" w:name="_GoBack"/>
-      <w:bookmarkEnd w:id="10"/>
       <w:r>
         <w:rPr>
           <w:rFonts w:ascii="Baskerville Old Face" w:hAnsi="Baskerville Old Face" w:cs="Arial"/>
@@ -3246,7 +3245,25 @@
           <w:color w:val="FFC000" w:themeColor="accent4"/>
           <w:lang w:val="es-ES"/>
         </w:rPr>
-        <w:t>Secretaria Academica:</w:t>
+        <w:t xml:space="preserve">Secretaria </w:t>
+      </w:r>
+      <w:proofErr w:type="spellStart"/>
+      <w:r>
+        <w:rPr>
+          <w:rFonts w:ascii="Baskerville Old Face" w:hAnsi="Baskerville Old Face"/>
+          <w:color w:val="FFC000" w:themeColor="accent4"/>
+          <w:lang w:val="es-ES"/>
+        </w:rPr>
+        <w:t>Academica</w:t>
+      </w:r>
+      <w:proofErr w:type="spellEnd"/>
+      <w:r>
+        <w:rPr>
+          <w:rFonts w:ascii="Baskerville Old Face" w:hAnsi="Baskerville Old Face"/>
+          <w:color w:val="FFC000" w:themeColor="accent4"/>
+          <w:lang w:val="es-ES"/>
+        </w:rPr>
+        <w:t>:</w:t>
       </w:r>
     </w:p>
     <w:p>
@@ -3645,13 +3662,23 @@
           <w:lang w:val="es-ES"/>
         </w:rPr>
       </w:pPr>
+      <w:proofErr w:type="spellStart"/>
       <w:r>
         <w:rPr>
           <w:rFonts w:ascii="Baskerville Old Face" w:hAnsi="Baskerville Old Face"/>
           <w:color w:val="FFC000" w:themeColor="accent4"/>
           <w:lang w:val="es-ES"/>
         </w:rPr>
-        <w:t xml:space="preserve">Direccion de </w:t>
+        <w:t>Direccion</w:t>
+      </w:r>
+      <w:proofErr w:type="spellEnd"/>
+      <w:r>
+        <w:rPr>
+          <w:rFonts w:ascii="Baskerville Old Face" w:hAnsi="Baskerville Old Face"/>
+          <w:color w:val="FFC000" w:themeColor="accent4"/>
+          <w:lang w:val="es-ES"/>
+        </w:rPr>
+        <w:t xml:space="preserve"> de </w:t>
       </w:r>
       <w:r>
         <w:rPr>
@@ -3869,7 +3896,6 @@
                 <w:rFonts w:ascii="Baskerville Old Face" w:hAnsi="Baskerville Old Face"/>
                 <w:b/>
               </w:rPr>
-              <w:lastRenderedPageBreak/>
               <w:t>Características</w:t>
             </w:r>
           </w:p>
@@ -4114,9 +4140,11 @@
       <w:r>
         <w:t xml:space="preserve"> </w:t>
       </w:r>
+      <w:proofErr w:type="spellStart"/>
       <w:r>
         <w:t>Login</w:t>
       </w:r>
+      <w:proofErr w:type="spellEnd"/>
     </w:p>
     <w:p>
       <w:pPr>
@@ -4147,9 +4175,11 @@
       <w:r>
         <w:t xml:space="preserve">CU04 – </w:t>
       </w:r>
+      <w:proofErr w:type="spellStart"/>
       <w:r>
         <w:t>IndicarPreferidos</w:t>
       </w:r>
+      <w:proofErr w:type="spellEnd"/>
     </w:p>
     <w:p>
       <w:pPr>
@@ -5011,7 +5041,13 @@
       <w:rPr>
         <w:lang w:val="es-AR"/>
       </w:rPr>
-      <w:t xml:space="preserve">Nombre del Grupo de Desarrollo o Asignatura   </w:t>
+      <w:t>Lykaios</w:t>
+    </w:r>
+    <w:r>
+      <w:rPr>
+        <w:lang w:val="es-AR"/>
+      </w:rPr>
+      <w:t xml:space="preserve"> </w:t>
     </w:r>
     <w:r>
       <w:rPr>
@@ -5248,9 +5284,6 @@
       <w:tab/>
     </w:r>
     <w:r>
-      <w:tab/>
-    </w:r>
-    <w:r>
       <w:rPr>
         <w:rFonts w:ascii="Cambria" w:hAnsi="Cambria" w:cs="Cambria"/>
       </w:rPr>
@@ -5415,13 +5448,8 @@
         <w:tab w:val="center" w:pos="4252"/>
       </w:tabs>
       <w:spacing w:before="0"/>
+      <w:ind w:left="0" w:firstLine="0"/>
     </w:pPr>
-    <w:r>
-      <w:rPr>
-        <w:lang w:val="es-AR"/>
-      </w:rPr>
-      <w:t>Nombre del Autor</w:t>
-    </w:r>
   </w:p>
 </w:ftr>
 </file>
@@ -6066,8 +6094,23 @@
         <w:rFonts w:ascii="Cambria" w:eastAsia="Times New Roman" w:hAnsi="Cambria"/>
         <w:szCs w:val="36"/>
       </w:rPr>
-      <w:t>&lt;Nombre del Proyecto&gt;</w:t>
+      <w:t>Gestor de Exámenes Finales. (GEF)</w:t>
     </w:r>
+  </w:p>
+  <w:p>
+    <w:pPr>
+      <w:pStyle w:val="Encabezado"/>
+      <w:tabs>
+        <w:tab w:val="clear" w:pos="4252"/>
+        <w:tab w:val="clear" w:pos="8504"/>
+        <w:tab w:val="left" w:pos="7740"/>
+      </w:tabs>
+      <w:ind w:left="0" w:firstLine="0"/>
+      <w:rPr>
+        <w:rFonts w:ascii="Cambria" w:eastAsia="Times New Roman" w:hAnsi="Cambria"/>
+        <w:szCs w:val="36"/>
+      </w:rPr>
+    </w:pPr>
     <w:r>
       <w:rPr>
         <w:rFonts w:ascii="Cambria" w:eastAsia="Times New Roman" w:hAnsi="Cambria"/>
@@ -9556,7 +9599,7 @@
 </file>
 
 <file path=customXml/itemProps2.xml><?xml version="1.0" encoding="utf-8"?>
-<ds:datastoreItem xmlns:ds="http://schemas.openxmlformats.org/officeDocument/2006/customXml" ds:itemID="{D91B6DD5-CB2A-1840-9C8E-C0DF762CD5C1}">
+<ds:datastoreItem xmlns:ds="http://schemas.openxmlformats.org/officeDocument/2006/customXml" ds:itemID="{73169457-B654-D141-828F-0AFB79D4B23E}">
   <ds:schemaRefs>
     <ds:schemaRef ds:uri="http://schemas.openxmlformats.org/officeDocument/2006/bibliography"/>
   </ds:schemaRefs>

</xml_diff>